<commit_message>
Updated SHAM.R script with more figures and included results in rmarkdown document.
</commit_message>
<xml_diff>
--- a/Documents/ExtensionOfStochasticModel.docx
+++ b/Documents/ExtensionOfStochasticModel.docx
@@ -100,11 +100,11 @@
     </w:p>
     <w:p>
       <w:pPr>
-        <w:pStyle w:val="Heading2"/>
-      </w:pPr>
-      <w:bookmarkStart w:id="20" w:name="original-state-space-method"/>
-      <w:r>
-        <w:t xml:space="preserve">Original state-space method</w:t>
+        <w:pStyle w:val="Heading1"/>
+      </w:pPr>
+      <w:bookmarkStart w:id="20" w:name="state-space-model"/>
+      <w:r>
+        <w:t xml:space="preserve">State-space model</w:t>
       </w:r>
       <w:bookmarkEnd w:id="20"/>
     </w:p>
@@ -113,7 +113,25 @@
         <w:pStyle w:val="FirstParagraph"/>
       </w:pPr>
       <w:r>
-        <w:t xml:space="preserve">In the original state-space model developed in Øigård and Skaug (201?), fecundity was modelled as a stochastic-process. For an initial period</w:t>
+        <w:t xml:space="preserve">In Øigård and Skaug (2014) a new statistical model for modelling the harp seal pupulation was developed and compared with the curred deterministic model. In this section the original method is reviewed and extensions of the original model are discussed.</w:t>
+      </w:r>
+    </w:p>
+    <w:p>
+      <w:pPr>
+        <w:pStyle w:val="Heading3"/>
+      </w:pPr>
+      <w:bookmarkStart w:id="21" w:name="original-state-space-method"/>
+      <w:r>
+        <w:t xml:space="preserve">Original state-space method</w:t>
+      </w:r>
+      <w:bookmarkEnd w:id="21"/>
+    </w:p>
+    <w:p>
+      <w:pPr>
+        <w:pStyle w:val="FirstParagraph"/>
+      </w:pPr>
+      <w:r>
+        <w:t xml:space="preserve">In the original state-space model developed in Øigård and Skaug (2014), fecundity was modelled as a stochastic-process. For an initial period</w:t>
       </w:r>
       <w:r>
         <w:t xml:space="preserve"> </w:t>
@@ -670,20 +688,20 @@
     </w:p>
     <w:p>
       <w:pPr>
-        <w:pStyle w:val="Heading2"/>
-      </w:pPr>
-      <w:bookmarkStart w:id="21" w:name="X946a65c799675fe1ab9d078b2785b974300ef2d"/>
+        <w:pStyle w:val="Heading3"/>
+      </w:pPr>
+      <w:bookmarkStart w:id="22" w:name="X946a65c799675fe1ab9d078b2785b974300ef2d"/>
       <w:r>
         <w:t xml:space="preserve">Extended state-space model to include prey availability</w:t>
       </w:r>
-      <w:bookmarkEnd w:id="21"/>
+      <w:bookmarkEnd w:id="22"/>
     </w:p>
     <w:p>
       <w:pPr>
         <w:pStyle w:val="FirstParagraph"/>
       </w:pPr>
       <w:r>
-        <w:t xml:space="preserve">Here we extend the original state-space model to include availability of capelin and cod. Capelin and cod have proved to have a significant effect on the condition of the harp seals. Capelin has a positive relationship, the more capelin, the better the condition of the harp seals. Cod, however, has a negative relationship with condition of the harp seals as it preys on capelin and therefore acts as a competitor for harp seals. We propose to replace the AR(1) process in the original state-space model with the following mixed model</w:t>
+        <w:t xml:space="preserve">We extend the original state-space model to include availability of capelin and cod. Capelin and cod have proved to have a significant effect on the condition of the harp seals. Capelin has a positive relationship, the more capelin, the better the condition of the harp seals. Cod, however, has a negative relationship with condition of the harp seals as it preys on capelin and therefore acts as a competitor for harp seals. We propose to replace the AR(1) process in the original state-space model with the following mixed model</w:t>
       </w:r>
       <w:r>
         <w:t xml:space="preserve"> </w:t>
@@ -994,7 +1012,7 @@
       <w:r>
         <w:t xml:space="preserve"> </w:t>
       </w:r>
-      <w:hyperlink r:id="rId22">
+      <w:hyperlink r:id="rId23">
         <w:r>
           <w:rPr>
             <w:rStyle w:val="Hyperlink"/>
@@ -1009,13 +1027,47 @@
     </w:p>
     <w:p>
       <w:pPr>
+        <w:pStyle w:val="Heading3"/>
+      </w:pPr>
+      <w:bookmarkStart w:id="24" w:name="results"/>
+      <w:r>
+        <w:t xml:space="preserve">Results</w:t>
+      </w:r>
+      <w:bookmarkEnd w:id="24"/>
+    </w:p>
+    <w:p>
+      <w:pPr>
+        <w:pStyle w:val="FirstParagraph"/>
+      </w:pPr>
+      <w:r>
+        <w:t xml:space="preserve">A first look comparison between the original state-space model and the extended model which includes capelin and cod data.</w:t>
+      </w:r>
+    </w:p>
+    <w:p>
+      <w:pPr>
+        <w:pStyle w:val="CaptionedFigure"/>
+      </w:pPr>
+      <w:r>
+        <w:t xml:space="preserve">Modelled pup abundance using the original state-space model (red) and the extended model (blue).</w:t>
+      </w:r>
+    </w:p>
+    <w:p>
+      <w:pPr>
+        <w:pStyle w:val="ImageCaption"/>
+      </w:pPr>
+      <w:r>
+        <w:t xml:space="preserve">Modelled pup abundance using the original state-space model (red) and the extended model (blue).</w:t>
+      </w:r>
+    </w:p>
+    <w:p>
+      <w:pPr>
         <w:pStyle w:val="Heading2"/>
       </w:pPr>
-      <w:bookmarkStart w:id="23" w:name="sophies-proposal"/>
+      <w:bookmarkStart w:id="25" w:name="sophies-proposal"/>
       <w:r>
         <w:t xml:space="preserve">Sophies proposal</w:t>
       </w:r>
-      <w:bookmarkEnd w:id="23"/>
+      <w:bookmarkEnd w:id="25"/>
     </w:p>
     <w:p>
       <w:pPr>

</xml_diff>

<commit_message>
Included results in the rmarkdown file
</commit_message>
<xml_diff>
--- a/Documents/ExtensionOfStochasticModel.docx
+++ b/Documents/ExtensionOfStochasticModel.docx
@@ -1048,7 +1048,46 @@
         <w:pStyle w:val="CaptionedFigure"/>
       </w:pPr>
       <w:r>
-        <w:t xml:space="preserve">Modelled pup abundance using the original state-space model (red) and the extended model (blue).</w:t>
+        <w:drawing>
+          <wp:inline>
+            <wp:extent cx="5334000" cy="3530957"/>
+            <wp:effectExtent b="0" l="0" r="0" t="0"/>
+            <wp:docPr descr="Modelled pup abundance using the original state-space model (red) and the extended model (blue)." title="" id="1" name="Picture"/>
+            <a:graphic>
+              <a:graphicData uri="http://schemas.openxmlformats.org/drawingml/2006/picture">
+                <pic:pic>
+                  <pic:nvPicPr>
+                    <pic:cNvPr descr="../Data/Results/PupAbundance.png" id="0" name="Picture"/>
+                    <pic:cNvPicPr>
+                      <a:picLocks noChangeArrowheads="1" noChangeAspect="1"/>
+                    </pic:cNvPicPr>
+                  </pic:nvPicPr>
+                  <pic:blipFill>
+                    <a:blip r:embed="rId25"/>
+                    <a:stretch>
+                      <a:fillRect/>
+                    </a:stretch>
+                  </pic:blipFill>
+                  <pic:spPr bwMode="auto">
+                    <a:xfrm>
+                      <a:off x="0" y="0"/>
+                      <a:ext cx="5334000" cy="3530957"/>
+                    </a:xfrm>
+                    <a:prstGeom prst="rect">
+                      <a:avLst/>
+                    </a:prstGeom>
+                    <a:noFill/>
+                    <a:ln w="9525">
+                      <a:noFill/>
+                      <a:headEnd/>
+                      <a:tailEnd/>
+                    </a:ln>
+                  </pic:spPr>
+                </pic:pic>
+              </a:graphicData>
+            </a:graphic>
+          </wp:inline>
+        </w:drawing>
       </w:r>
     </w:p>
     <w:p>
@@ -1061,13 +1100,68 @@
     </w:p>
     <w:p>
       <w:pPr>
+        <w:pStyle w:val="CaptionedFigure"/>
+      </w:pPr>
+      <w:r>
+        <w:drawing>
+          <wp:inline>
+            <wp:extent cx="5334000" cy="4135732"/>
+            <wp:effectExtent b="0" l="0" r="0" t="0"/>
+            <wp:docPr descr="Modelled fecundity using the original state-space model (red) and the extended model (blue)." title="" id="1" name="Picture"/>
+            <a:graphic>
+              <a:graphicData uri="http://schemas.openxmlformats.org/drawingml/2006/picture">
+                <pic:pic>
+                  <pic:nvPicPr>
+                    <pic:cNvPr descr="../Data/Results/FecundityEstimates.png" id="0" name="Picture"/>
+                    <pic:cNvPicPr>
+                      <a:picLocks noChangeArrowheads="1" noChangeAspect="1"/>
+                    </pic:cNvPicPr>
+                  </pic:nvPicPr>
+                  <pic:blipFill>
+                    <a:blip r:embed="rId26"/>
+                    <a:stretch>
+                      <a:fillRect/>
+                    </a:stretch>
+                  </pic:blipFill>
+                  <pic:spPr bwMode="auto">
+                    <a:xfrm>
+                      <a:off x="0" y="0"/>
+                      <a:ext cx="5334000" cy="4135732"/>
+                    </a:xfrm>
+                    <a:prstGeom prst="rect">
+                      <a:avLst/>
+                    </a:prstGeom>
+                    <a:noFill/>
+                    <a:ln w="9525">
+                      <a:noFill/>
+                      <a:headEnd/>
+                      <a:tailEnd/>
+                    </a:ln>
+                  </pic:spPr>
+                </pic:pic>
+              </a:graphicData>
+            </a:graphic>
+          </wp:inline>
+        </w:drawing>
+      </w:r>
+    </w:p>
+    <w:p>
+      <w:pPr>
+        <w:pStyle w:val="ImageCaption"/>
+      </w:pPr>
+      <w:r>
+        <w:t xml:space="preserve">Modelled fecundity using the original state-space model (red) and the extended model (blue).</w:t>
+      </w:r>
+    </w:p>
+    <w:p>
+      <w:pPr>
         <w:pStyle w:val="Heading2"/>
       </w:pPr>
-      <w:bookmarkStart w:id="25" w:name="sophies-proposal"/>
+      <w:bookmarkStart w:id="27" w:name="sophies-proposal"/>
       <w:r>
         <w:t xml:space="preserve">Sophies proposal</w:t>
       </w:r>
-      <w:bookmarkEnd w:id="25"/>
+      <w:bookmarkEnd w:id="27"/>
     </w:p>
     <w:p>
       <w:pPr>

</xml_diff>

<commit_message>
Trying to commit again....some updates
</commit_message>
<xml_diff>
--- a/Documents/ExtensionOfStochasticModel.docx
+++ b/Documents/ExtensionOfStochasticModel.docx
@@ -102,11 +102,11 @@
       <w:pPr>
         <w:pStyle w:val="Heading1"/>
       </w:pPr>
-      <w:bookmarkStart w:id="20" w:name="state-space-model"/>
+      <w:bookmarkStart w:id="21" w:name="state-space-model"/>
+      <w:bookmarkEnd w:id="21"/>
       <w:r>
         <w:t xml:space="preserve">State-space model</w:t>
       </w:r>
-      <w:bookmarkEnd w:id="20"/>
     </w:p>
     <w:p>
       <w:pPr>
@@ -120,11 +120,11 @@
       <w:pPr>
         <w:pStyle w:val="Heading3"/>
       </w:pPr>
-      <w:bookmarkStart w:id="21" w:name="original-state-space-method"/>
+      <w:bookmarkStart w:id="22" w:name="original-state-space-method"/>
+      <w:bookmarkEnd w:id="22"/>
       <w:r>
         <w:t xml:space="preserve">Original state-space method</w:t>
       </w:r>
-      <w:bookmarkEnd w:id="21"/>
     </w:p>
     <w:p>
       <w:pPr>
@@ -690,11 +690,11 @@
       <w:pPr>
         <w:pStyle w:val="Heading3"/>
       </w:pPr>
-      <w:bookmarkStart w:id="22" w:name="X946a65c799675fe1ab9d078b2785b974300ef2d"/>
+      <w:bookmarkStart w:id="23" w:name="extended-state-space-model-to-include-prey-availability"/>
+      <w:bookmarkEnd w:id="23"/>
       <w:r>
         <w:t xml:space="preserve">Extended state-space model to include prey availability</w:t>
       </w:r>
-      <w:bookmarkEnd w:id="22"/>
     </w:p>
     <w:p>
       <w:pPr>
@@ -1007,33 +1007,29 @@
         </m:r>
       </m:oMath>
       <w:r>
-        <w:t xml:space="preserve">) are taken from ICES stock assessments:</w:t>
-      </w:r>
-      <w:r>
-        <w:t xml:space="preserve"> </w:t>
-      </w:r>
-      <w:hyperlink r:id="rId23">
+        <w:t xml:space="preserve">) are taken from ICES stock assessments: *</w:t>
+      </w:r>
+      <w:hyperlink r:id="rId24">
         <w:r>
           <w:rPr>
             <w:rStyle w:val="Hyperlink"/>
-            <w:i/>
           </w:rPr>
-          <w:t xml:space="preserve">http://standardgraphs.ices.dk/stockList.aspx</w:t>
+          <w:t xml:space="preserve">http://standardgraphs.ices.dk/stockList.aspx*</w:t>
         </w:r>
       </w:hyperlink>
       <w:r>
-        <w:t xml:space="preserve">. We use capelin total biomass in the Barents Sea/Norwegian Sea as an index of prey availability, and total biomass of East Arctic cod as an index of competition. While cod data go back to 1946, capelin data are (so far) only available from 1972 onwards. However, an estimate of capelin biomass, reconstructed based on stomach contents of cod (Marshall et al. 2000), is available for the period 1946-1972. These data (except the 1972 data), have also been included. In modelling the total biomass of capelin and cod has been normalized.</w:t>
+        <w:t xml:space="preserve">. We use capelin total biomass in the Barents Sea/Norwegian Sea as an index of prey availability, and total biomass of East Arctic cod as an index of competition. While cod data go back to 1946, capelin data are (so far) only available from 1972 onwards. However, an estimate of capelin biomass, reconstructed based on stomach contents of cod (Marshall et al. 2000), is available for the period 1946-1972. These data (except the 1972 data), have also been included. In modelling the total biomass of capelin and cod has been normalized.</w:t>
       </w:r>
     </w:p>
     <w:p>
       <w:pPr>
         <w:pStyle w:val="Heading3"/>
       </w:pPr>
-      <w:bookmarkStart w:id="24" w:name="results"/>
+      <w:bookmarkStart w:id="25" w:name="results"/>
+      <w:bookmarkEnd w:id="25"/>
       <w:r>
         <w:t xml:space="preserve">Results</w:t>
       </w:r>
-      <w:bookmarkEnd w:id="24"/>
     </w:p>
     <w:p>
       <w:pPr>
@@ -1045,7 +1041,54 @@
     </w:p>
     <w:p>
       <w:pPr>
-        <w:pStyle w:val="CaptionedFigure"/>
+        <w:pStyle w:val="FigureWithCaption"/>
+      </w:pPr>
+      <w:r>
+        <w:drawing>
+          <wp:inline>
+            <wp:extent cx="3850105" cy="2069431"/>
+            <wp:effectExtent b="0" l="0" r="0" t="0"/>
+            <wp:docPr descr="Modelled pup abundance using the original state-space model (red) and the extended model (blue)." title="" id="1" name="Picture"/>
+            <a:graphic>
+              <a:graphicData uri="http://schemas.openxmlformats.org/drawingml/2006/picture">
+                <pic:pic>
+                  <pic:nvPicPr>
+                    <pic:cNvPr descr="../Data/Results/PupAbundance.png" id="0" name="Picture"/>
+                    <pic:cNvPicPr>
+                      <a:picLocks noChangeArrowheads="1" noChangeAspect="1"/>
+                    </pic:cNvPicPr>
+                  </pic:nvPicPr>
+                  <pic:blipFill>
+                    <a:blip r:embed="rId26"/>
+                    <a:stretch>
+                      <a:fillRect/>
+                    </a:stretch>
+                  </pic:blipFill>
+                  <pic:spPr bwMode="auto">
+                    <a:xfrm>
+                      <a:off x="0" y="0"/>
+                      <a:ext cx="3850105" cy="2069431"/>
+                    </a:xfrm>
+                    <a:prstGeom prst="rect">
+                      <a:avLst/>
+                    </a:prstGeom>
+                    <a:noFill/>
+                    <a:ln w="9525">
+                      <a:noFill/>
+                      <a:headEnd/>
+                      <a:tailEnd/>
+                    </a:ln>
+                  </pic:spPr>
+                </pic:pic>
+              </a:graphicData>
+            </a:graphic>
+          </wp:inline>
+        </w:drawing>
+      </w:r>
+    </w:p>
+    <w:p>
+      <w:pPr>
+        <w:pStyle w:val="ImageCaption"/>
       </w:pPr>
       <w:r>
         <w:t xml:space="preserve">Modelled pup abundance using the original state-space model (red) and the extended model (blue).</w:t>
@@ -1053,30 +1096,61 @@
     </w:p>
     <w:p>
       <w:pPr>
+        <w:pStyle w:val="FigureWithCaption"/>
+      </w:pPr>
+      <w:r>
+        <w:drawing>
+          <wp:inline>
+            <wp:extent cx="3850105" cy="2069431"/>
+            <wp:effectExtent b="0" l="0" r="0" t="0"/>
+            <wp:docPr descr="Modelled fecundity using the original state-space model (red) and the extended model (blue)." title="" id="1" name="Picture"/>
+            <a:graphic>
+              <a:graphicData uri="http://schemas.openxmlformats.org/drawingml/2006/picture">
+                <pic:pic>
+                  <pic:nvPicPr>
+                    <pic:cNvPr descr="../Data/Results/FecundityEstimates.png" id="0" name="Picture"/>
+                    <pic:cNvPicPr>
+                      <a:picLocks noChangeArrowheads="1" noChangeAspect="1"/>
+                    </pic:cNvPicPr>
+                  </pic:nvPicPr>
+                  <pic:blipFill>
+                    <a:blip r:embed="rId27"/>
+                    <a:stretch>
+                      <a:fillRect/>
+                    </a:stretch>
+                  </pic:blipFill>
+                  <pic:spPr bwMode="auto">
+                    <a:xfrm>
+                      <a:off x="0" y="0"/>
+                      <a:ext cx="3850105" cy="2069431"/>
+                    </a:xfrm>
+                    <a:prstGeom prst="rect">
+                      <a:avLst/>
+                    </a:prstGeom>
+                    <a:noFill/>
+                    <a:ln w="9525">
+                      <a:noFill/>
+                      <a:headEnd/>
+                      <a:tailEnd/>
+                    </a:ln>
+                  </pic:spPr>
+                </pic:pic>
+              </a:graphicData>
+            </a:graphic>
+          </wp:inline>
+        </w:drawing>
+      </w:r>
+    </w:p>
+    <w:p>
+      <w:pPr>
         <w:pStyle w:val="ImageCaption"/>
       </w:pPr>
       <w:r>
-        <w:t xml:space="preserve">Modelled pup abundance using the original state-space model (red) and the extended model (blue).</w:t>
-      </w:r>
-    </w:p>
-    <w:p>
-      <w:pPr>
-        <w:pStyle w:val="CaptionedFigure"/>
-      </w:pPr>
-      <w:r>
         <w:t xml:space="preserve">Modelled fecundity using the original state-space model (red) and the extended model (blue).</w:t>
       </w:r>
     </w:p>
     <w:p>
       <w:pPr>
-        <w:pStyle w:val="ImageCaption"/>
-      </w:pPr>
-      <w:r>
-        <w:t xml:space="preserve">Modelled fecundity using the original state-space model (red) and the extended model (blue).</w:t>
-      </w:r>
-    </w:p>
-    <w:p>
-      <w:pPr>
         <w:pStyle w:val="BodyText"/>
       </w:pPr>
       <w:r>
@@ -1087,11 +1161,11 @@
       <w:pPr>
         <w:pStyle w:val="Heading2"/>
       </w:pPr>
-      <w:bookmarkStart w:id="25" w:name="sophies-proposal"/>
+      <w:bookmarkStart w:id="28" w:name="sophies-proposal"/>
+      <w:bookmarkEnd w:id="28"/>
       <w:r>
         <w:t xml:space="preserve">Sophies proposal</w:t>
       </w:r>
-      <w:bookmarkEnd w:id="25"/>
     </w:p>
     <w:p>
       <w:pPr>
@@ -1421,11 +1495,7 @@
                 <m:t>s</m:t>
               </m:r>
             </m:sub>
-            <m:sup>
-              <m:r>
-                <m:t>​</m:t>
-              </m:r>
-            </m:sup>
+            <m:sup/>
             <m:e>
               <m:sSub>
                 <m:e>
@@ -1494,16 +1564,18 @@
         <w:t xml:space="preserve"> </w:t>
       </w:r>
       <m:oMath>
-        <m:acc>
-          <m:accPr>
+        <m:groupChr>
+          <m:groupChrPr>
             <m:chr m:val="⃗"/>
-          </m:accPr>
+            <m:pos m:val="top"/>
+            <m:vertJc m:val="bot"/>
+          </m:groupChrPr>
           <m:e>
             <m:r>
               <m:t>x</m:t>
             </m:r>
           </m:e>
-        </m:acc>
+        </m:groupChr>
       </m:oMath>
       <w:r>
         <w:t xml:space="preserve"> </w:t>
@@ -1515,16 +1587,18 @@
         <w:t xml:space="preserve"> </w:t>
       </w:r>
       <m:oMath>
-        <m:acc>
-          <m:accPr>
+        <m:groupChr>
+          <m:groupChrPr>
             <m:chr m:val="⃗"/>
-          </m:accPr>
+            <m:pos m:val="top"/>
+            <m:vertJc m:val="bot"/>
+          </m:groupChrPr>
           <m:e>
             <m:r>
               <m:t>θ</m:t>
             </m:r>
           </m:e>
-        </m:acc>
+        </m:groupChr>
       </m:oMath>
     </w:p>
     <w:p>
@@ -1569,29 +1643,33 @@
           <m:r>
             <m:t>(</m:t>
           </m:r>
-          <m:acc>
-            <m:accPr>
+          <m:groupChr>
+            <m:groupChrPr>
               <m:chr m:val="⃗"/>
-            </m:accPr>
+              <m:pos m:val="top"/>
+              <m:vertJc m:val="bot"/>
+            </m:groupChrPr>
             <m:e>
               <m:r>
                 <m:t>θ</m:t>
               </m:r>
             </m:e>
-          </m:acc>
+          </m:groupChr>
           <m:r>
             <m:t>,</m:t>
           </m:r>
-          <m:acc>
-            <m:accPr>
+          <m:groupChr>
+            <m:groupChrPr>
               <m:chr m:val="⃗"/>
-            </m:accPr>
+              <m:pos m:val="top"/>
+              <m:vertJc m:val="bot"/>
+            </m:groupChrPr>
             <m:e>
               <m:r>
                 <m:t>x</m:t>
               </m:r>
             </m:e>
-          </m:acc>
+          </m:groupChr>
           <m:r>
             <m:t>)</m:t>
           </m:r>
@@ -1645,29 +1723,33 @@
         <m:r>
           <m:t>(</m:t>
         </m:r>
-        <m:acc>
-          <m:accPr>
+        <m:groupChr>
+          <m:groupChrPr>
             <m:chr m:val="⃗"/>
-          </m:accPr>
+            <m:pos m:val="top"/>
+            <m:vertJc m:val="bot"/>
+          </m:groupChrPr>
           <m:e>
             <m:r>
               <m:t>θ</m:t>
             </m:r>
           </m:e>
-        </m:acc>
+        </m:groupChr>
         <m:r>
           <m:t>,</m:t>
         </m:r>
-        <m:acc>
-          <m:accPr>
+        <m:groupChr>
+          <m:groupChrPr>
             <m:chr m:val="⃗"/>
-          </m:accPr>
+            <m:pos m:val="top"/>
+            <m:vertJc m:val="bot"/>
+          </m:groupChrPr>
           <m:e>
             <m:r>
               <m:t>x</m:t>
             </m:r>
           </m:e>
-        </m:acc>
+        </m:groupChr>
         <m:r>
           <m:t>)</m:t>
         </m:r>
@@ -1694,29 +1776,33 @@
           <m:r>
             <m:t>(</m:t>
           </m:r>
-          <m:acc>
-            <m:accPr>
+          <m:groupChr>
+            <m:groupChrPr>
               <m:chr m:val="⃗"/>
-            </m:accPr>
+              <m:pos m:val="top"/>
+              <m:vertJc m:val="bot"/>
+            </m:groupChrPr>
             <m:e>
               <m:r>
                 <m:t>θ</m:t>
               </m:r>
             </m:e>
-          </m:acc>
+          </m:groupChr>
           <m:r>
             <m:t>,</m:t>
           </m:r>
-          <m:acc>
-            <m:accPr>
+          <m:groupChr>
+            <m:groupChrPr>
               <m:chr m:val="⃗"/>
-            </m:accPr>
+              <m:pos m:val="top"/>
+              <m:vertJc m:val="bot"/>
+            </m:groupChrPr>
             <m:e>
               <m:r>
                 <m:t>x</m:t>
               </m:r>
             </m:e>
-          </m:acc>
+          </m:groupChr>
           <m:r>
             <m:t>)</m:t>
           </m:r>
@@ -2110,16 +2196,18 @@
         <w:t xml:space="preserve"> </w:t>
       </w:r>
       <m:oMath>
-        <m:acc>
-          <m:accPr>
+        <m:groupChr>
+          <m:groupChrPr>
             <m:chr m:val="⃗"/>
-          </m:accPr>
+            <m:pos m:val="top"/>
+            <m:vertJc m:val="bot"/>
+          </m:groupChrPr>
           <m:e>
             <m:r>
               <m:t>θ</m:t>
             </m:r>
           </m:e>
-        </m:acc>
+        </m:groupChr>
       </m:oMath>
       <w:r>
         <w:t xml:space="preserve"> </w:t>
@@ -2310,11 +2398,11 @@
       <w:pPr>
         <w:pStyle w:val="Heading3"/>
       </w:pPr>
-      <w:bookmarkStart w:id="26" w:name="comments-to-sophie"/>
+      <w:bookmarkStart w:id="29" w:name="comments-to-sophie"/>
+      <w:bookmarkEnd w:id="29"/>
       <w:r>
         <w:t xml:space="preserve">Comments to Sophie</w:t>
       </w:r>
-      <w:bookmarkEnd w:id="26"/>
     </w:p>
     <w:p>
       <w:pPr>
@@ -3244,11 +3332,7 @@
               <m:t>a</m:t>
             </m:r>
           </m:sub>
-          <m:sup>
-            <m:r>
-              <m:t>​</m:t>
-            </m:r>
-          </m:sup>
+          <m:sup/>
           <m:e>
             <m:sSub>
               <m:e>
@@ -3473,11 +3557,7 @@
               <m:t>a</m:t>
             </m:r>
           </m:sub>
-          <m:sup>
-            <m:r>
-              <m:t>​</m:t>
-            </m:r>
-          </m:sup>
+          <m:sup/>
           <m:e>
             <m:sSub>
               <m:e>
@@ -3740,10 +3820,6 @@
 </w:document>
 </file>
 
-<file path=word/comments.xml><?xml version="1.0" encoding="utf-8"?>
-<w:comments xmlns:w="http://schemas.openxmlformats.org/wordprocessingml/2006/main" xmlns:m="http://schemas.openxmlformats.org/officeDocument/2006/math" xmlns:r="http://schemas.openxmlformats.org/officeDocument/2006/relationships" xmlns:o="urn:schemas-microsoft-com:office:office" xmlns:v="urn:schemas-microsoft-com:vml" xmlns:w10="urn:schemas-microsoft-com:office:word" xmlns:a="http://schemas.openxmlformats.org/drawingml/2006/main" xmlns:pic="http://schemas.openxmlformats.org/drawingml/2006/picture" xmlns:wp="http://schemas.openxmlformats.org/drawingml/2006/wordprocessingDrawing"/>
-</file>
-
 <file path=word/footnotes.xml><?xml version="1.0" encoding="utf-8"?>
 <w:footnotes xmlns:w="http://schemas.openxmlformats.org/wordprocessingml/2006/main" xmlns:m="http://schemas.openxmlformats.org/officeDocument/2006/math" xmlns:r="http://schemas.openxmlformats.org/officeDocument/2006/relationships" xmlns:o="urn:schemas-microsoft-com:office:office" xmlns:v="urn:schemas-microsoft-com:vml" xmlns:w10="urn:schemas-microsoft-com:office:word" xmlns:a="http://schemas.openxmlformats.org/drawingml/2006/main" xmlns:pic="http://schemas.openxmlformats.org/drawingml/2006/picture" xmlns:wp="http://schemas.openxmlformats.org/drawingml/2006/wordprocessingDrawing">
   <w:footnote w:type="continuationSeparator" w:id="0">
@@ -3765,8 +3841,8 @@
 
 <file path=word/numbering.xml><?xml version="1.0" encoding="utf-8"?>
 <w:numbering xmlns:w="http://schemas.openxmlformats.org/wordprocessingml/2006/main">
-  <w:abstractNum w:abstractNumId="990">
-    <w:nsid w:val="170cd2de"/>
+  <w:abstractNum w:abstractNumId="0">
+    <w:nsid w:val="e17f69ba"/>
     <w:multiLevelType w:val="multilevel"/>
     <w:lvl w:ilvl="0">
       <w:numFmt w:val="bullet"/>
@@ -3845,31 +3921,9 @@
         <w:ind w:left="4800" w:hanging="480"/>
       </w:pPr>
     </w:lvl>
-    <w:lvl w:ilvl="7">
-      <w:numFmt w:val="bullet"/>
-      <w:lvlText w:val=" "/>
-      <w:lvlJc w:val="left"/>
-      <w:pPr>
-        <w:tabs>
-          <w:tab w:val="num" w:pos="5040"/>
-        </w:tabs>
-        <w:ind w:left="5520" w:hanging="480"/>
-      </w:pPr>
-    </w:lvl>
-    <w:lvl w:ilvl="8">
-      <w:numFmt w:val="bullet"/>
-      <w:lvlText w:val=" "/>
-      <w:lvlJc w:val="left"/>
-      <w:pPr>
-        <w:tabs>
-          <w:tab w:val="num" w:pos="5760"/>
-        </w:tabs>
-        <w:ind w:left="6240" w:hanging="480"/>
-      </w:pPr>
-    </w:lvl>
   </w:abstractNum>
   <w:abstractNum w:abstractNumId="990">
-    <w:nsid w:val="2c1ae401"/>
+    <w:nsid w:val="9c0a9818"/>
     <w:multiLevelType w:val="multilevel"/>
     <w:lvl w:ilvl="0">
       <w:numFmt w:val="bullet"/>
@@ -3948,31 +4002,9 @@
         <w:ind w:left="4800" w:hanging="480"/>
       </w:pPr>
     </w:lvl>
-    <w:lvl w:ilvl="7">
-      <w:numFmt w:val="bullet"/>
-      <w:lvlText w:val=" "/>
-      <w:lvlJc w:val="left"/>
-      <w:pPr>
-        <w:tabs>
-          <w:tab w:val="num" w:pos="5040"/>
-        </w:tabs>
-        <w:ind w:left="5520" w:hanging="480"/>
-      </w:pPr>
-    </w:lvl>
-    <w:lvl w:ilvl="8">
-      <w:numFmt w:val="bullet"/>
-      <w:lvlText w:val=" "/>
-      <w:lvlJc w:val="left"/>
-      <w:pPr>
-        <w:tabs>
-          <w:tab w:val="num" w:pos="5760"/>
-        </w:tabs>
-        <w:ind w:left="6240" w:hanging="480"/>
-      </w:pPr>
-    </w:lvl>
   </w:abstractNum>
-  <w:num w:numId="1000">
-    <w:abstractNumId w:val="990"/>
+  <w:num w:numId="1">
+    <w:abstractNumId w:val="0"/>
   </w:num>
   <w:num w:numId="1000">
     <w:abstractNumId w:val="990"/>
@@ -4233,66 +4265,6 @@
       <w:szCs w:val="24"/>
     </w:rPr>
   </w:style>
-  <w:style w:type="paragraph" w:styleId="Heading7">
-    <w:name w:val="Heading 7"/>
-    <w:basedOn w:val="Normal"/>
-    <w:next w:val="BodyText"/>
-    <w:uiPriority w:val="9"/>
-    <w:unhideWhenUsed/>
-    <w:qFormat/>
-    <w:pPr>
-      <w:keepNext/>
-      <w:keepLines/>
-      <w:spacing w:before="200" w:after="0"/>
-      <w:outlineLvl w:val="6"/>
-    </w:pPr>
-    <w:rPr>
-      <w:rFonts w:asciiTheme="majorHAnsi" w:eastAsiaTheme="majorEastAsia" w:hAnsiTheme="majorHAnsi" w:cstheme="majorBidi"/>
-      <w:color w:val="4F81BD" w:themeColor="accent1"/>
-      <w:sz w:val="24"/>
-      <w:szCs w:val="24"/>
-    </w:rPr>
-  </w:style>
-  <w:style w:type="paragraph" w:styleId="Heading8">
-    <w:name w:val="Heading 8"/>
-    <w:basedOn w:val="Normal"/>
-    <w:next w:val="BodyText"/>
-    <w:uiPriority w:val="9"/>
-    <w:unhideWhenUsed/>
-    <w:qFormat/>
-    <w:pPr>
-      <w:keepNext/>
-      <w:keepLines/>
-      <w:spacing w:before="200" w:after="0"/>
-      <w:outlineLvl w:val="7"/>
-    </w:pPr>
-    <w:rPr>
-      <w:rFonts w:asciiTheme="majorHAnsi" w:eastAsiaTheme="majorEastAsia" w:hAnsiTheme="majorHAnsi" w:cstheme="majorBidi"/>
-      <w:color w:val="4F81BD" w:themeColor="accent1"/>
-      <w:sz w:val="24"/>
-      <w:szCs w:val="24"/>
-    </w:rPr>
-  </w:style>
-  <w:style w:type="paragraph" w:styleId="Heading9">
-    <w:name w:val="Heading 9"/>
-    <w:basedOn w:val="Normal"/>
-    <w:next w:val="BodyText"/>
-    <w:uiPriority w:val="9"/>
-    <w:unhideWhenUsed/>
-    <w:qFormat/>
-    <w:pPr>
-      <w:keepNext/>
-      <w:keepLines/>
-      <w:spacing w:before="200" w:after="0"/>
-      <w:outlineLvl w:val="8"/>
-    </w:pPr>
-    <w:rPr>
-      <w:rFonts w:asciiTheme="majorHAnsi" w:eastAsiaTheme="majorEastAsia" w:hAnsiTheme="majorHAnsi" w:cstheme="majorBidi"/>
-      <w:color w:val="4F81BD" w:themeColor="accent1"/>
-      <w:sz w:val="24"/>
-      <w:szCs w:val="24"/>
-    </w:rPr>
-  </w:style>
   <w:style w:type="paragraph" w:styleId="BlockText">
     <w:name w:val="Block Text"/>
     <w:basedOn w:val="BodyText"/>
@@ -4324,9 +4296,8 @@
     <w:semiHidden/>
     <w:unhideWhenUsed/>
   </w:style>
-  <w:style w:type="table" w:default="1" w:styleId="Table">
-    <w:name w:val="Table"/>
-    <w:basedOn w:val="TableNormal"/>
+  <w:style w:type="table" w:default="1" w:styleId="TableNormal">
+    <w:name w:val="Normal Table"/>
     <w:semiHidden/>
     <w:unhideWhenUsed/>
     <w:qFormat/>
@@ -4383,8 +4354,8 @@
     <w:name w:val="Figure"/>
     <w:basedOn w:val="Normal"/>
   </w:style>
-  <w:style w:type="paragraph" w:customStyle="1" w:styleId="CaptionedFigure">
-    <w:name w:val="Captioned Figure"/>
+  <w:style w:type="paragraph" w:customStyle="1" w:styleId="FigureWithCaption">
+    <w:name w:val="Figure with Caption"/>
     <w:basedOn w:val="Figure"/>
     <w:pPr>
       <w:keepNext/>

</xml_diff>

<commit_message>
Updated r markdown file.
</commit_message>
<xml_diff>
--- a/Documents/ExtensionOfStochasticModel.docx
+++ b/Documents/ExtensionOfStochasticModel.docx
@@ -102,11 +102,11 @@
       <w:pPr>
         <w:pStyle w:val="Heading1"/>
       </w:pPr>
-      <w:bookmarkStart w:id="20" w:name="state-space-model"/>
+      <w:bookmarkStart w:id="21" w:name="state-space-model"/>
+      <w:bookmarkEnd w:id="21"/>
       <w:r>
         <w:t xml:space="preserve">State-space model</w:t>
       </w:r>
-      <w:bookmarkEnd w:id="20"/>
     </w:p>
     <w:p>
       <w:pPr>
@@ -120,11 +120,11 @@
       <w:pPr>
         <w:pStyle w:val="Heading3"/>
       </w:pPr>
-      <w:bookmarkStart w:id="21" w:name="original-state-space-method"/>
+      <w:bookmarkStart w:id="22" w:name="original-state-space-method"/>
+      <w:bookmarkEnd w:id="22"/>
       <w:r>
         <w:t xml:space="preserve">Original state-space method</w:t>
       </w:r>
-      <w:bookmarkEnd w:id="21"/>
     </w:p>
     <w:p>
       <w:pPr>
@@ -690,11 +690,11 @@
       <w:pPr>
         <w:pStyle w:val="Heading3"/>
       </w:pPr>
-      <w:bookmarkStart w:id="22" w:name="X946a65c799675fe1ab9d078b2785b974300ef2d"/>
+      <w:bookmarkStart w:id="23" w:name="extended-state-space-model-to-include-prey-availability"/>
+      <w:bookmarkEnd w:id="23"/>
       <w:r>
         <w:t xml:space="preserve">Extended state-space model to include prey availability</w:t>
       </w:r>
-      <w:bookmarkEnd w:id="22"/>
     </w:p>
     <w:p>
       <w:pPr>
@@ -1007,33 +1007,29 @@
         </m:r>
       </m:oMath>
       <w:r>
-        <w:t xml:space="preserve">) are taken from ICES stock assessments:</w:t>
-      </w:r>
-      <w:r>
-        <w:t xml:space="preserve"> </w:t>
-      </w:r>
-      <w:hyperlink r:id="rId23">
+        <w:t xml:space="preserve">) are taken from ICES stock assessments: *</w:t>
+      </w:r>
+      <w:hyperlink r:id="rId24">
         <w:r>
           <w:rPr>
             <w:rStyle w:val="Hyperlink"/>
-            <w:i/>
           </w:rPr>
-          <w:t xml:space="preserve">http://standardgraphs.ices.dk/stockList.aspx</w:t>
+          <w:t xml:space="preserve">http://standardgraphs.ices.dk/stockList.aspx*</w:t>
         </w:r>
       </w:hyperlink>
       <w:r>
-        <w:t xml:space="preserve">. We use capelin total biomass in the Barents Sea/Norwegian Sea as an index of prey availability, and total biomass of East Arctic cod as an index of competition. While cod data go back to 1946, capelin data are (so far) only available from 1972 onwards. However, an estimate of capelin biomass, reconstructed based on stomach contents of cod (Marshall et al. 2000), is available for the period 1946-1972. These data (except the 1972 data), have also been included. In modelling the total biomass of capelin and cod has been normalized.</w:t>
+        <w:t xml:space="preserve">. We use capelin total biomass in the Barents Sea/Norwegian Sea as an index of prey availability, and total biomass of East Arctic cod as an index of competition. While cod data go back to 1946, capelin data are (so far) only available from 1972 onwards. However, an estimate of capelin biomass, reconstructed based on stomach contents of cod (Marshall et al. 2000), is available for the period 1946-1972. These data (except the 1972 data), have also been included. In modelling the total biomass of capelin and cod has been normalized.</w:t>
       </w:r>
     </w:p>
     <w:p>
       <w:pPr>
         <w:pStyle w:val="Heading3"/>
       </w:pPr>
-      <w:bookmarkStart w:id="24" w:name="results"/>
+      <w:bookmarkStart w:id="25" w:name="results"/>
+      <w:bookmarkEnd w:id="25"/>
       <w:r>
         <w:t xml:space="preserve">Results</w:t>
       </w:r>
-      <w:bookmarkEnd w:id="24"/>
     </w:p>
     <w:p>
       <w:pPr>
@@ -1045,7 +1041,7 @@
     </w:p>
     <w:p>
       <w:pPr>
-        <w:pStyle w:val="CaptionedFigure"/>
+        <w:pStyle w:val="FigureWithCaption"/>
       </w:pPr>
       <w:r>
         <w:drawing>
@@ -1058,61 +1054,6 @@
                 <pic:pic>
                   <pic:nvPicPr>
                     <pic:cNvPr descr="../Data/Results/PupAbundance.png" id="0" name="Picture"/>
-                    <pic:cNvPicPr>
-                      <a:picLocks noChangeArrowheads="1" noChangeAspect="1"/>
-                    </pic:cNvPicPr>
-                  </pic:nvPicPr>
-                  <pic:blipFill>
-                    <a:blip r:embed="rId25"/>
-                    <a:stretch>
-                      <a:fillRect/>
-                    </a:stretch>
-                  </pic:blipFill>
-                  <pic:spPr bwMode="auto">
-                    <a:xfrm>
-                      <a:off x="0" y="0"/>
-                      <a:ext cx="3850105" cy="2069431"/>
-                    </a:xfrm>
-                    <a:prstGeom prst="rect">
-                      <a:avLst/>
-                    </a:prstGeom>
-                    <a:noFill/>
-                    <a:ln w="9525">
-                      <a:noFill/>
-                      <a:headEnd/>
-                      <a:tailEnd/>
-                    </a:ln>
-                  </pic:spPr>
-                </pic:pic>
-              </a:graphicData>
-            </a:graphic>
-          </wp:inline>
-        </w:drawing>
-      </w:r>
-    </w:p>
-    <w:p>
-      <w:pPr>
-        <w:pStyle w:val="ImageCaption"/>
-      </w:pPr>
-      <w:r>
-        <w:t xml:space="preserve">Modelled pup abundance using the original state-space model (red) and the extended model (blue).</w:t>
-      </w:r>
-    </w:p>
-    <w:p>
-      <w:pPr>
-        <w:pStyle w:val="CaptionedFigure"/>
-      </w:pPr>
-      <w:r>
-        <w:drawing>
-          <wp:inline>
-            <wp:extent cx="3850105" cy="2069431"/>
-            <wp:effectExtent b="0" l="0" r="0" t="0"/>
-            <wp:docPr descr="Modelled fecundity using the original state-space model (red) and the extended model (blue)." title="" id="1" name="Picture"/>
-            <a:graphic>
-              <a:graphicData uri="http://schemas.openxmlformats.org/drawingml/2006/picture">
-                <pic:pic>
-                  <pic:nvPicPr>
-                    <pic:cNvPr descr="../Data/Results/FecundityEstimates.png" id="0" name="Picture"/>
                     <pic:cNvPicPr>
                       <a:picLocks noChangeArrowheads="1" noChangeAspect="1"/>
                     </pic:cNvPicPr>
@@ -1150,6 +1091,61 @@
         <w:pStyle w:val="ImageCaption"/>
       </w:pPr>
       <w:r>
+        <w:t xml:space="preserve">Modelled pup abundance using the original state-space model (red) and the extended model (blue).</w:t>
+      </w:r>
+    </w:p>
+    <w:p>
+      <w:pPr>
+        <w:pStyle w:val="FigureWithCaption"/>
+      </w:pPr>
+      <w:r>
+        <w:drawing>
+          <wp:inline>
+            <wp:extent cx="3850105" cy="2069431"/>
+            <wp:effectExtent b="0" l="0" r="0" t="0"/>
+            <wp:docPr descr="Modelled fecundity using the original state-space model (red) and the extended model (blue)." title="" id="1" name="Picture"/>
+            <a:graphic>
+              <a:graphicData uri="http://schemas.openxmlformats.org/drawingml/2006/picture">
+                <pic:pic>
+                  <pic:nvPicPr>
+                    <pic:cNvPr descr="../Data/Results/FecundityEstimates.png" id="0" name="Picture"/>
+                    <pic:cNvPicPr>
+                      <a:picLocks noChangeArrowheads="1" noChangeAspect="1"/>
+                    </pic:cNvPicPr>
+                  </pic:nvPicPr>
+                  <pic:blipFill>
+                    <a:blip r:embed="rId27"/>
+                    <a:stretch>
+                      <a:fillRect/>
+                    </a:stretch>
+                  </pic:blipFill>
+                  <pic:spPr bwMode="auto">
+                    <a:xfrm>
+                      <a:off x="0" y="0"/>
+                      <a:ext cx="3850105" cy="2069431"/>
+                    </a:xfrm>
+                    <a:prstGeom prst="rect">
+                      <a:avLst/>
+                    </a:prstGeom>
+                    <a:noFill/>
+                    <a:ln w="9525">
+                      <a:noFill/>
+                      <a:headEnd/>
+                      <a:tailEnd/>
+                    </a:ln>
+                  </pic:spPr>
+                </pic:pic>
+              </a:graphicData>
+            </a:graphic>
+          </wp:inline>
+        </w:drawing>
+      </w:r>
+    </w:p>
+    <w:p>
+      <w:pPr>
+        <w:pStyle w:val="ImageCaption"/>
+      </w:pPr>
+      <w:r>
         <w:t xml:space="preserve">Modelled fecundity using the original state-space model (red) and the extended model (blue).</w:t>
       </w:r>
     </w:p>
@@ -1165,11 +1161,11 @@
       <w:pPr>
         <w:pStyle w:val="Heading2"/>
       </w:pPr>
-      <w:bookmarkStart w:id="27" w:name="sophies-proposal"/>
+      <w:bookmarkStart w:id="28" w:name="sophies-proposal"/>
+      <w:bookmarkEnd w:id="28"/>
       <w:r>
         <w:t xml:space="preserve">Sophies proposal</w:t>
       </w:r>
-      <w:bookmarkEnd w:id="27"/>
     </w:p>
     <w:p>
       <w:pPr>
@@ -1499,11 +1495,7 @@
                 <m:t>s</m:t>
               </m:r>
             </m:sub>
-            <m:sup>
-              <m:r>
-                <m:t>​</m:t>
-              </m:r>
-            </m:sup>
+            <m:sup/>
             <m:e>
               <m:sSub>
                 <m:e>
@@ -1572,16 +1564,18 @@
         <w:t xml:space="preserve"> </w:t>
       </w:r>
       <m:oMath>
-        <m:acc>
-          <m:accPr>
+        <m:groupChr>
+          <m:groupChrPr>
             <m:chr m:val="⃗"/>
-          </m:accPr>
+            <m:pos m:val="top"/>
+            <m:vertJc m:val="bot"/>
+          </m:groupChrPr>
           <m:e>
             <m:r>
               <m:t>x</m:t>
             </m:r>
           </m:e>
-        </m:acc>
+        </m:groupChr>
       </m:oMath>
       <w:r>
         <w:t xml:space="preserve"> </w:t>
@@ -1593,16 +1587,18 @@
         <w:t xml:space="preserve"> </w:t>
       </w:r>
       <m:oMath>
-        <m:acc>
-          <m:accPr>
+        <m:groupChr>
+          <m:groupChrPr>
             <m:chr m:val="⃗"/>
-          </m:accPr>
+            <m:pos m:val="top"/>
+            <m:vertJc m:val="bot"/>
+          </m:groupChrPr>
           <m:e>
             <m:r>
               <m:t>θ</m:t>
             </m:r>
           </m:e>
-        </m:acc>
+        </m:groupChr>
       </m:oMath>
     </w:p>
     <w:p>
@@ -1647,29 +1643,33 @@
           <m:r>
             <m:t>(</m:t>
           </m:r>
-          <m:acc>
-            <m:accPr>
+          <m:groupChr>
+            <m:groupChrPr>
               <m:chr m:val="⃗"/>
-            </m:accPr>
+              <m:pos m:val="top"/>
+              <m:vertJc m:val="bot"/>
+            </m:groupChrPr>
             <m:e>
               <m:r>
                 <m:t>θ</m:t>
               </m:r>
             </m:e>
-          </m:acc>
+          </m:groupChr>
           <m:r>
             <m:t>,</m:t>
           </m:r>
-          <m:acc>
-            <m:accPr>
+          <m:groupChr>
+            <m:groupChrPr>
               <m:chr m:val="⃗"/>
-            </m:accPr>
+              <m:pos m:val="top"/>
+              <m:vertJc m:val="bot"/>
+            </m:groupChrPr>
             <m:e>
               <m:r>
                 <m:t>x</m:t>
               </m:r>
             </m:e>
-          </m:acc>
+          </m:groupChr>
           <m:r>
             <m:t>)</m:t>
           </m:r>
@@ -1723,29 +1723,33 @@
         <m:r>
           <m:t>(</m:t>
         </m:r>
-        <m:acc>
-          <m:accPr>
+        <m:groupChr>
+          <m:groupChrPr>
             <m:chr m:val="⃗"/>
-          </m:accPr>
+            <m:pos m:val="top"/>
+            <m:vertJc m:val="bot"/>
+          </m:groupChrPr>
           <m:e>
             <m:r>
               <m:t>θ</m:t>
             </m:r>
           </m:e>
-        </m:acc>
+        </m:groupChr>
         <m:r>
           <m:t>,</m:t>
         </m:r>
-        <m:acc>
-          <m:accPr>
+        <m:groupChr>
+          <m:groupChrPr>
             <m:chr m:val="⃗"/>
-          </m:accPr>
+            <m:pos m:val="top"/>
+            <m:vertJc m:val="bot"/>
+          </m:groupChrPr>
           <m:e>
             <m:r>
               <m:t>x</m:t>
             </m:r>
           </m:e>
-        </m:acc>
+        </m:groupChr>
         <m:r>
           <m:t>)</m:t>
         </m:r>
@@ -1772,29 +1776,33 @@
           <m:r>
             <m:t>(</m:t>
           </m:r>
-          <m:acc>
-            <m:accPr>
+          <m:groupChr>
+            <m:groupChrPr>
               <m:chr m:val="⃗"/>
-            </m:accPr>
+              <m:pos m:val="top"/>
+              <m:vertJc m:val="bot"/>
+            </m:groupChrPr>
             <m:e>
               <m:r>
                 <m:t>θ</m:t>
               </m:r>
             </m:e>
-          </m:acc>
+          </m:groupChr>
           <m:r>
             <m:t>,</m:t>
           </m:r>
-          <m:acc>
-            <m:accPr>
+          <m:groupChr>
+            <m:groupChrPr>
               <m:chr m:val="⃗"/>
-            </m:accPr>
+              <m:pos m:val="top"/>
+              <m:vertJc m:val="bot"/>
+            </m:groupChrPr>
             <m:e>
               <m:r>
                 <m:t>x</m:t>
               </m:r>
             </m:e>
-          </m:acc>
+          </m:groupChr>
           <m:r>
             <m:t>)</m:t>
           </m:r>
@@ -2188,16 +2196,18 @@
         <w:t xml:space="preserve"> </w:t>
       </w:r>
       <m:oMath>
-        <m:acc>
-          <m:accPr>
+        <m:groupChr>
+          <m:groupChrPr>
             <m:chr m:val="⃗"/>
-          </m:accPr>
+            <m:pos m:val="top"/>
+            <m:vertJc m:val="bot"/>
+          </m:groupChrPr>
           <m:e>
             <m:r>
               <m:t>θ</m:t>
             </m:r>
           </m:e>
-        </m:acc>
+        </m:groupChr>
       </m:oMath>
       <w:r>
         <w:t xml:space="preserve"> </w:t>
@@ -2388,11 +2398,11 @@
       <w:pPr>
         <w:pStyle w:val="Heading3"/>
       </w:pPr>
-      <w:bookmarkStart w:id="28" w:name="comments-to-sophie"/>
+      <w:bookmarkStart w:id="29" w:name="comments-to-sophie"/>
+      <w:bookmarkEnd w:id="29"/>
       <w:r>
         <w:t xml:space="preserve">Comments to Sophie</w:t>
       </w:r>
-      <w:bookmarkEnd w:id="28"/>
     </w:p>
     <w:p>
       <w:pPr>
@@ -2504,6 +2514,21 @@
           <m:r>
             <m:t>,</m:t>
           </m:r>
+          <m:r>
+            <m:t> </m:t>
+          </m:r>
+          <m:r>
+            <m:t> </m:t>
+          </m:r>
+          <m:r>
+            <m:t>(</m:t>
+          </m:r>
+          <m:r>
+            <m:t>1</m:t>
+          </m:r>
+          <m:r>
+            <m:t>)</m:t>
+          </m:r>
         </m:oMath>
       </m:oMathPara>
     </w:p>
@@ -2656,6 +2681,21 @@
           </m:r>
           <m:r>
             <m:t>,</m:t>
+          </m:r>
+          <m:r>
+            <m:t> </m:t>
+          </m:r>
+          <m:r>
+            <m:t> </m:t>
+          </m:r>
+          <m:r>
+            <m:t>(</m:t>
+          </m:r>
+          <m:r>
+            <m:t>2</m:t>
+          </m:r>
+          <m:r>
+            <m:t>)</m:t>
           </m:r>
         </m:oMath>
       </m:oMathPara>
@@ -3103,6 +3143,21 @@
           <m:r>
             <m:t>,</m:t>
           </m:r>
+          <m:r>
+            <m:t> </m:t>
+          </m:r>
+          <m:r>
+            <m:t> </m:t>
+          </m:r>
+          <m:r>
+            <m:t>(</m:t>
+          </m:r>
+          <m:r>
+            <m:t>3</m:t>
+          </m:r>
+          <m:r>
+            <m:t>)</m:t>
+          </m:r>
         </m:oMath>
       </m:oMathPara>
     </w:p>
@@ -3360,11 +3415,7 @@
               <m:t>a</m:t>
             </m:r>
           </m:sub>
-          <m:sup>
-            <m:r>
-              <m:t>​</m:t>
-            </m:r>
-          </m:sup>
+          <m:sup/>
           <m:e>
             <m:sSub>
               <m:e>
@@ -3589,11 +3640,7 @@
               <m:t>a</m:t>
             </m:r>
           </m:sub>
-          <m:sup>
-            <m:r>
-              <m:t>​</m:t>
-            </m:r>
-          </m:sup>
+          <m:sup/>
           <m:e>
             <m:sSub>
               <m:e>
@@ -3848,7 +3895,23 @@
         </m:sSub>
       </m:oMath>
       <w:r>
-        <w:t xml:space="preserve">? If that is the case and what I describe above is correct then I believe we have linked the equations so that they work together. Next, we would need to identify</w:t>
+        <w:t xml:space="preserve">? If that is the case and what I describe above is correct then I believe we have linked the equations so that they work together.</w:t>
+      </w:r>
+    </w:p>
+    <w:p>
+      <w:pPr>
+        <w:pStyle w:val="BodyText"/>
+      </w:pPr>
+      <w:r>
+        <w:t xml:space="preserve">We should try to sum this up and use the same notation and write down the equations so that Sophies equations fits into the model framework, or rewrite the model framework to make it fit Sophies equations.</w:t>
+      </w:r>
+    </w:p>
+    <w:p>
+      <w:pPr>
+        <w:pStyle w:val="BodyText"/>
+      </w:pPr>
+      <w:r>
+        <w:t xml:space="preserve">Next, we would need to identify</w:t>
       </w:r>
       <w:r>
         <w:t xml:space="preserve"> </w:t>
@@ -3868,24 +3931,425 @@
         </m:sSub>
       </m:oMath>
       <w:r>
-        <w:t xml:space="preserve">, as I’m sure it would be usefull, and also required that we are able to show what values of fecundity are used each year.</w:t>
+        <w:t xml:space="preserve">, as I’m sure it would be usefull, and also required that we are able to show what values of fecundity are used each year. In your equations you have that</w:t>
       </w:r>
     </w:p>
     <w:p>
       <w:pPr>
         <w:pStyle w:val="BodyText"/>
       </w:pPr>
-      <w:r>
-        <w:t xml:space="preserve">Now it’s just implementing it…. Remember in TMB you cannot simulate, the model formulation you describe looks like you have simulation in your mind, or maybe not :-).</w:t>
+      <m:oMathPara>
+        <m:oMathParaPr>
+          <m:jc m:val="center"/>
+        </m:oMathParaPr>
+        <m:oMath>
+          <m:sSub>
+            <m:e>
+              <m:r>
+                <m:t>ϕ</m:t>
+              </m:r>
+            </m:e>
+            <m:sub>
+              <m:r>
+                <m:t>t</m:t>
+              </m:r>
+              <m:r>
+                <m:t>,</m:t>
+              </m:r>
+              <m:r>
+                <m:t>a</m:t>
+              </m:r>
+              <m:r>
+                <m:t>g</m:t>
+              </m:r>
+              <m:r>
+                <m:t>e</m:t>
+              </m:r>
+            </m:sub>
+          </m:sSub>
+          <m:r>
+            <m:t>=</m:t>
+          </m:r>
+          <m:r>
+            <m:t>f</m:t>
+          </m:r>
+          <m:r>
+            <m:t>(</m:t>
+          </m:r>
+          <m:groupChr>
+            <m:groupChrPr>
+              <m:chr m:val="⃗"/>
+              <m:pos m:val="top"/>
+              <m:vertJc m:val="bot"/>
+            </m:groupChrPr>
+            <m:e>
+              <m:r>
+                <m:t>θ</m:t>
+              </m:r>
+            </m:e>
+          </m:groupChr>
+          <m:r>
+            <m:t>,</m:t>
+          </m:r>
+          <m:groupChr>
+            <m:groupChrPr>
+              <m:chr m:val="⃗"/>
+              <m:pos m:val="top"/>
+              <m:vertJc m:val="bot"/>
+            </m:groupChrPr>
+            <m:e>
+              <m:r>
+                <m:t>x</m:t>
+              </m:r>
+            </m:e>
+          </m:groupChr>
+          <m:r>
+            <m:t>)</m:t>
+          </m:r>
+          <m:r>
+            <m:t>o</m:t>
+          </m:r>
+          <m:r>
+            <m:t>g</m:t>
+          </m:r>
+          <m:r>
+            <m:t>i</m:t>
+          </m:r>
+          <m:r>
+            <m:t>v</m:t>
+          </m:r>
+          <m:r>
+            <m:t>e</m:t>
+          </m:r>
+          <m:r>
+            <m:t>(</m:t>
+          </m:r>
+          <m:r>
+            <m:t>a</m:t>
+          </m:r>
+          <m:r>
+            <m:t>g</m:t>
+          </m:r>
+          <m:r>
+            <m:t>e</m:t>
+          </m:r>
+          <m:r>
+            <m:t>)</m:t>
+          </m:r>
+          <m:r>
+            <m:t>.</m:t>
+          </m:r>
+        </m:oMath>
+      </m:oMathPara>
+    </w:p>
+    <w:p>
+      <w:pPr>
+        <w:pStyle w:val="FirstParagraph"/>
+      </w:pPr>
+      <w:r>
+        <w:t xml:space="preserve">First I wonder if it should be</w:t>
+      </w:r>
+      <w:r>
+        <w:t xml:space="preserve"> </w:t>
+      </w:r>
+      <m:oMath>
+        <m:sSub>
+          <m:e>
+            <m:r>
+              <m:t>f</m:t>
+            </m:r>
+          </m:e>
+          <m:sub>
+            <m:r>
+              <m:t>t</m:t>
+            </m:r>
+          </m:sub>
+        </m:sSub>
+        <m:r>
+          <m:t>(</m:t>
+        </m:r>
+        <m:groupChr>
+          <m:groupChrPr>
+            <m:chr m:val="⃗"/>
+            <m:pos m:val="top"/>
+            <m:vertJc m:val="bot"/>
+          </m:groupChrPr>
+          <m:e>
+            <m:r>
+              <m:t>θ</m:t>
+            </m:r>
+          </m:e>
+        </m:groupChr>
+        <m:r>
+          <m:t>,</m:t>
+        </m:r>
+        <m:groupChr>
+          <m:groupChrPr>
+            <m:chr m:val="⃗"/>
+            <m:pos m:val="top"/>
+            <m:vertJc m:val="bot"/>
+          </m:groupChrPr>
+          <m:e>
+            <m:r>
+              <m:t>x</m:t>
+            </m:r>
+          </m:e>
+        </m:groupChr>
+        <m:r>
+          <m:t>)</m:t>
+        </m:r>
+      </m:oMath>
+      <w:r>
+        <w:t xml:space="preserve">? Could you then say that your</w:t>
+      </w:r>
+      <w:r>
+        <w:t xml:space="preserve"> </w:t>
+      </w:r>
+      <m:oMath>
+        <m:sSub>
+          <m:e>
+            <m:r>
+              <m:t>f</m:t>
+            </m:r>
+          </m:e>
+          <m:sub>
+            <m:r>
+              <m:t>t</m:t>
+            </m:r>
+          </m:sub>
+        </m:sSub>
+        <m:r>
+          <m:t>(</m:t>
+        </m:r>
+        <m:groupChr>
+          <m:groupChrPr>
+            <m:chr m:val="⃗"/>
+            <m:pos m:val="top"/>
+            <m:vertJc m:val="bot"/>
+          </m:groupChrPr>
+          <m:e>
+            <m:r>
+              <m:t>θ</m:t>
+            </m:r>
+          </m:e>
+        </m:groupChr>
+        <m:r>
+          <m:t>,</m:t>
+        </m:r>
+        <m:groupChr>
+          <m:groupChrPr>
+            <m:chr m:val="⃗"/>
+            <m:pos m:val="top"/>
+            <m:vertJc m:val="bot"/>
+          </m:groupChrPr>
+          <m:e>
+            <m:r>
+              <m:t>x</m:t>
+            </m:r>
+          </m:e>
+        </m:groupChr>
+        <m:r>
+          <m:t>)</m:t>
+        </m:r>
+      </m:oMath>
+      <w:r>
+        <w:t xml:space="preserve"> </w:t>
+      </w:r>
+      <w:r>
+        <w:t xml:space="preserve">and the</w:t>
+      </w:r>
+      <w:r>
+        <w:t xml:space="preserve"> </w:t>
+      </w:r>
+      <m:oMath>
+        <m:sSub>
+          <m:e>
+            <m:r>
+              <m:t>F</m:t>
+            </m:r>
+          </m:e>
+          <m:sub>
+            <m:r>
+              <m:t>y</m:t>
+            </m:r>
+          </m:sub>
+        </m:sSub>
+      </m:oMath>
+      <w:r>
+        <w:t xml:space="preserve"> </w:t>
+      </w:r>
+      <w:r>
+        <w:t xml:space="preserve">are the same and that</w:t>
+      </w:r>
+    </w:p>
+    <w:p>
+      <w:pPr>
+        <w:pStyle w:val="BodyText"/>
+      </w:pPr>
+      <m:oMathPara>
+        <m:oMathParaPr>
+          <m:jc m:val="center"/>
+        </m:oMathParaPr>
+        <m:oMath>
+          <m:sSub>
+            <m:e>
+              <m:r>
+                <m:t>F</m:t>
+              </m:r>
+            </m:e>
+            <m:sub>
+              <m:r>
+                <m:t>y</m:t>
+              </m:r>
+            </m:sub>
+          </m:sSub>
+          <m:r>
+            <m:t>=</m:t>
+          </m:r>
+          <m:sSub>
+            <m:e>
+              <m:r>
+                <m:t>f</m:t>
+              </m:r>
+            </m:e>
+            <m:sub>
+              <m:r>
+                <m:t>t</m:t>
+              </m:r>
+            </m:sub>
+          </m:sSub>
+          <m:r>
+            <m:t>(</m:t>
+          </m:r>
+          <m:groupChr>
+            <m:groupChrPr>
+              <m:chr m:val="⃗"/>
+              <m:pos m:val="top"/>
+              <m:vertJc m:val="bot"/>
+            </m:groupChrPr>
+            <m:e>
+              <m:r>
+                <m:t>θ</m:t>
+              </m:r>
+            </m:e>
+          </m:groupChr>
+          <m:r>
+            <m:t>,</m:t>
+          </m:r>
+          <m:groupChr>
+            <m:groupChrPr>
+              <m:chr m:val="⃗"/>
+              <m:pos m:val="top"/>
+              <m:vertJc m:val="bot"/>
+            </m:groupChrPr>
+            <m:e>
+              <m:r>
+                <m:t>x</m:t>
+              </m:r>
+            </m:e>
+          </m:groupChr>
+          <m:r>
+            <m:t>)</m:t>
+          </m:r>
+          <m:r>
+            <m:t>=</m:t>
+          </m:r>
+          <m:sSub>
+            <m:e>
+              <m:r>
+                <m:t>ϕ</m:t>
+              </m:r>
+            </m:e>
+            <m:sub>
+              <m:r>
+                <m:t>t</m:t>
+              </m:r>
+              <m:r>
+                <m:t>,</m:t>
+              </m:r>
+              <m:r>
+                <m:t>a</m:t>
+              </m:r>
+              <m:r>
+                <m:t>g</m:t>
+              </m:r>
+              <m:r>
+                <m:t>e</m:t>
+              </m:r>
+            </m:sub>
+          </m:sSub>
+          <m:r>
+            <m:t>/</m:t>
+          </m:r>
+          <m:r>
+            <m:t>o</m:t>
+          </m:r>
+          <m:r>
+            <m:t>g</m:t>
+          </m:r>
+          <m:r>
+            <m:t>i</m:t>
+          </m:r>
+          <m:r>
+            <m:t>v</m:t>
+          </m:r>
+          <m:r>
+            <m:t>e</m:t>
+          </m:r>
+          <m:r>
+            <m:t>(</m:t>
+          </m:r>
+          <m:r>
+            <m:t>a</m:t>
+          </m:r>
+          <m:r>
+            <m:t>g</m:t>
+          </m:r>
+          <m:r>
+            <m:t>e</m:t>
+          </m:r>
+          <m:r>
+            <m:t>)</m:t>
+          </m:r>
+          <m:r>
+            <m:t>?</m:t>
+          </m:r>
+        </m:oMath>
+      </m:oMathPara>
+    </w:p>
+    <w:p>
+      <w:pPr>
+        <w:pStyle w:val="FirstParagraph"/>
+      </w:pPr>
+      <w:r>
+        <w:t xml:space="preserve">In your text you mention the natality rate</w:t>
+      </w:r>
+      <w:r>
+        <w:t xml:space="preserve"> </w:t>
+      </w:r>
+      <m:oMath>
+        <m:r>
+          <m:t>η</m:t>
+        </m:r>
+      </m:oMath>
+      <w:r>
+        <w:t xml:space="preserve"> </w:t>
+      </w:r>
+      <w:r>
+        <w:t xml:space="preserve">but I cannot see where it is used. Am I missing something?</w:t>
+      </w:r>
+    </w:p>
+    <w:p>
+      <w:pPr>
+        <w:pStyle w:val="BodyText"/>
+      </w:pPr>
+      <w:r>
+        <w:t xml:space="preserve">Then when we understand this it’s just implementing it…. Remember in TMB you cannot simulate, the model formulation you describe looks like you have simulation in your mind, or maybe not :-).</w:t>
       </w:r>
     </w:p>
     <w:sectPr/>
   </w:body>
 </w:document>
-</file>
-
-<file path=word/comments.xml><?xml version="1.0" encoding="utf-8"?>
-<w:comments xmlns:w="http://schemas.openxmlformats.org/wordprocessingml/2006/main" xmlns:m="http://schemas.openxmlformats.org/officeDocument/2006/math" xmlns:r="http://schemas.openxmlformats.org/officeDocument/2006/relationships" xmlns:o="urn:schemas-microsoft-com:office:office" xmlns:v="urn:schemas-microsoft-com:vml" xmlns:w10="urn:schemas-microsoft-com:office:word" xmlns:a="http://schemas.openxmlformats.org/drawingml/2006/main" xmlns:pic="http://schemas.openxmlformats.org/drawingml/2006/picture" xmlns:wp="http://schemas.openxmlformats.org/drawingml/2006/wordprocessingDrawing"/>
 </file>
 
 <file path=word/footnotes.xml><?xml version="1.0" encoding="utf-8"?>
@@ -3909,8 +4373,8 @@
 
 <file path=word/numbering.xml><?xml version="1.0" encoding="utf-8"?>
 <w:numbering xmlns:w="http://schemas.openxmlformats.org/wordprocessingml/2006/main">
-  <w:abstractNum w:abstractNumId="990">
-    <w:nsid w:val="170cd2de"/>
+  <w:abstractNum w:abstractNumId="0">
+    <w:nsid w:val="e17f69ba"/>
     <w:multiLevelType w:val="multilevel"/>
     <w:lvl w:ilvl="0">
       <w:numFmt w:val="bullet"/>
@@ -3989,31 +4453,9 @@
         <w:ind w:left="4800" w:hanging="480"/>
       </w:pPr>
     </w:lvl>
-    <w:lvl w:ilvl="7">
-      <w:numFmt w:val="bullet"/>
-      <w:lvlText w:val=" "/>
-      <w:lvlJc w:val="left"/>
-      <w:pPr>
-        <w:tabs>
-          <w:tab w:val="num" w:pos="5040"/>
-        </w:tabs>
-        <w:ind w:left="5520" w:hanging="480"/>
-      </w:pPr>
-    </w:lvl>
-    <w:lvl w:ilvl="8">
-      <w:numFmt w:val="bullet"/>
-      <w:lvlText w:val=" "/>
-      <w:lvlJc w:val="left"/>
-      <w:pPr>
-        <w:tabs>
-          <w:tab w:val="num" w:pos="5760"/>
-        </w:tabs>
-        <w:ind w:left="6240" w:hanging="480"/>
-      </w:pPr>
-    </w:lvl>
   </w:abstractNum>
   <w:abstractNum w:abstractNumId="990">
-    <w:nsid w:val="2c1ae401"/>
+    <w:nsid w:val="d1ab6259"/>
     <w:multiLevelType w:val="multilevel"/>
     <w:lvl w:ilvl="0">
       <w:numFmt w:val="bullet"/>
@@ -4092,31 +4534,9 @@
         <w:ind w:left="4800" w:hanging="480"/>
       </w:pPr>
     </w:lvl>
-    <w:lvl w:ilvl="7">
-      <w:numFmt w:val="bullet"/>
-      <w:lvlText w:val=" "/>
-      <w:lvlJc w:val="left"/>
-      <w:pPr>
-        <w:tabs>
-          <w:tab w:val="num" w:pos="5040"/>
-        </w:tabs>
-        <w:ind w:left="5520" w:hanging="480"/>
-      </w:pPr>
-    </w:lvl>
-    <w:lvl w:ilvl="8">
-      <w:numFmt w:val="bullet"/>
-      <w:lvlText w:val=" "/>
-      <w:lvlJc w:val="left"/>
-      <w:pPr>
-        <w:tabs>
-          <w:tab w:val="num" w:pos="5760"/>
-        </w:tabs>
-        <w:ind w:left="6240" w:hanging="480"/>
-      </w:pPr>
-    </w:lvl>
   </w:abstractNum>
-  <w:num w:numId="1000">
-    <w:abstractNumId w:val="990"/>
+  <w:num w:numId="1">
+    <w:abstractNumId w:val="0"/>
   </w:num>
   <w:num w:numId="1000">
     <w:abstractNumId w:val="990"/>
@@ -4377,66 +4797,6 @@
       <w:szCs w:val="24"/>
     </w:rPr>
   </w:style>
-  <w:style w:type="paragraph" w:styleId="Heading7">
-    <w:name w:val="Heading 7"/>
-    <w:basedOn w:val="Normal"/>
-    <w:next w:val="BodyText"/>
-    <w:uiPriority w:val="9"/>
-    <w:unhideWhenUsed/>
-    <w:qFormat/>
-    <w:pPr>
-      <w:keepNext/>
-      <w:keepLines/>
-      <w:spacing w:before="200" w:after="0"/>
-      <w:outlineLvl w:val="6"/>
-    </w:pPr>
-    <w:rPr>
-      <w:rFonts w:asciiTheme="majorHAnsi" w:eastAsiaTheme="majorEastAsia" w:hAnsiTheme="majorHAnsi" w:cstheme="majorBidi"/>
-      <w:color w:val="4F81BD" w:themeColor="accent1"/>
-      <w:sz w:val="24"/>
-      <w:szCs w:val="24"/>
-    </w:rPr>
-  </w:style>
-  <w:style w:type="paragraph" w:styleId="Heading8">
-    <w:name w:val="Heading 8"/>
-    <w:basedOn w:val="Normal"/>
-    <w:next w:val="BodyText"/>
-    <w:uiPriority w:val="9"/>
-    <w:unhideWhenUsed/>
-    <w:qFormat/>
-    <w:pPr>
-      <w:keepNext/>
-      <w:keepLines/>
-      <w:spacing w:before="200" w:after="0"/>
-      <w:outlineLvl w:val="7"/>
-    </w:pPr>
-    <w:rPr>
-      <w:rFonts w:asciiTheme="majorHAnsi" w:eastAsiaTheme="majorEastAsia" w:hAnsiTheme="majorHAnsi" w:cstheme="majorBidi"/>
-      <w:color w:val="4F81BD" w:themeColor="accent1"/>
-      <w:sz w:val="24"/>
-      <w:szCs w:val="24"/>
-    </w:rPr>
-  </w:style>
-  <w:style w:type="paragraph" w:styleId="Heading9">
-    <w:name w:val="Heading 9"/>
-    <w:basedOn w:val="Normal"/>
-    <w:next w:val="BodyText"/>
-    <w:uiPriority w:val="9"/>
-    <w:unhideWhenUsed/>
-    <w:qFormat/>
-    <w:pPr>
-      <w:keepNext/>
-      <w:keepLines/>
-      <w:spacing w:before="200" w:after="0"/>
-      <w:outlineLvl w:val="8"/>
-    </w:pPr>
-    <w:rPr>
-      <w:rFonts w:asciiTheme="majorHAnsi" w:eastAsiaTheme="majorEastAsia" w:hAnsiTheme="majorHAnsi" w:cstheme="majorBidi"/>
-      <w:color w:val="4F81BD" w:themeColor="accent1"/>
-      <w:sz w:val="24"/>
-      <w:szCs w:val="24"/>
-    </w:rPr>
-  </w:style>
   <w:style w:type="paragraph" w:styleId="BlockText">
     <w:name w:val="Block Text"/>
     <w:basedOn w:val="BodyText"/>
@@ -4468,9 +4828,8 @@
     <w:semiHidden/>
     <w:unhideWhenUsed/>
   </w:style>
-  <w:style w:type="table" w:default="1" w:styleId="Table">
-    <w:name w:val="Table"/>
-    <w:basedOn w:val="TableNormal"/>
+  <w:style w:type="table" w:default="1" w:styleId="TableNormal">
+    <w:name w:val="Normal Table"/>
     <w:semiHidden/>
     <w:unhideWhenUsed/>
     <w:qFormat/>
@@ -4527,8 +4886,8 @@
     <w:name w:val="Figure"/>
     <w:basedOn w:val="Normal"/>
   </w:style>
-  <w:style w:type="paragraph" w:customStyle="1" w:styleId="CaptionedFigure">
-    <w:name w:val="Captioned Figure"/>
+  <w:style w:type="paragraph" w:customStyle="1" w:styleId="FigureWithCaption">
+    <w:name w:val="Figure with Caption"/>
     <w:basedOn w:val="Figure"/>
     <w:pPr>
       <w:keepNext/>

</xml_diff>

<commit_message>
Added Martins comments to r markdown file.
</commit_message>
<xml_diff>
--- a/Documents/ExtensionOfStochasticModel.docx
+++ b/Documents/ExtensionOfStochasticModel.docx
@@ -3893,12 +3893,23 @@
         </m:sSub>
       </m:oMath>
       <w:r>
-        <w:t xml:space="preserve">? If that is the case and what I describe above is correct then I believe we have linked the equations so that they work together.</w:t>
-      </w:r>
-    </w:p>
-    <w:p>
-      <w:pPr>
-        <w:pStyle w:val="BodyText"/>
+        <w:t xml:space="preserve">*? If that is the case and what I describe above is correct then I believe we have linked the equations so that they work together.</w:t>
+      </w:r>
+    </w:p>
+    <w:p>
+      <w:pPr>
+        <w:pStyle w:val="SourceCode"/>
+      </w:pPr>
+      <w:r>
+        <w:rPr>
+          <w:rStyle w:val="VerbatimChar"/>
+        </w:rPr>
+        <w:t xml:space="preserve">* Comment from Martin: This seems correct to me, and I believe it’s what Sophie meant. She was under quite a bit of time pressure as she scribbled down these equations, right Sophie?</w:t>
+      </w:r>
+    </w:p>
+    <w:p>
+      <w:pPr>
+        <w:pStyle w:val="FirstParagraph"/>
       </w:pPr>
       <w:r>
         <w:t xml:space="preserve">Next, we would need to identify</w:t>
@@ -4303,19 +4314,66 @@
       </w:r>
       <m:oMath>
         <m:r>
-          <m:t>η</m:t>
-        </m:r>
-      </m:oMath>
-      <w:r>
-        <w:t xml:space="preserve"> </w:t>
-      </w:r>
-      <w:r>
-        <w:t xml:space="preserve">but I cannot see where it is used. Am I missing something?</w:t>
-      </w:r>
-    </w:p>
-    <w:p>
-      <w:pPr>
-        <w:pStyle w:val="BodyText"/>
+          <m:t>ν</m:t>
+        </m:r>
+      </m:oMath>
+      <w:r>
+        <w:t xml:space="preserve"> </w:t>
+      </w:r>
+      <w:r>
+        <w:t xml:space="preserve">but I cannot see where it is used. Am I missing something?**</w:t>
+      </w:r>
+    </w:p>
+    <w:p>
+      <w:pPr>
+        <w:pStyle w:val="SourceCode"/>
+      </w:pPr>
+      <w:r>
+        <w:rPr>
+          <w:rStyle w:val="VerbatimChar"/>
+        </w:rPr>
+        <w:t xml:space="preserve">** Comment from Martin: This is where I think it becomes very important to distinguish between what we actually estimate as fecundity Φt and natality $\nu_t$. </w:t>
+      </w:r>
+      <w:r>
+        <w:br w:type="textWrapping"/>
+      </w:r>
+      <w:r>
+        <w:br w:type="textWrapping"/>
+      </w:r>
+      <w:r>
+        <w:rPr>
+          <w:rStyle w:val="VerbatimChar"/>
+        </w:rPr>
+        <w:t xml:space="preserve">When we (very infrequently) estimate $\phi_t$, we use samples collected from hunting during moult in year $t-1$, only a few months after the previous breeding. This is what Sophie calls $n_{pregnant,t}$. </w:t>
+      </w:r>
+      <w:r>
+        <w:br w:type="textWrapping"/>
+      </w:r>
+      <w:r>
+        <w:br w:type="textWrapping"/>
+      </w:r>
+      <w:r>
+        <w:rPr>
+          <w:rStyle w:val="VerbatimChar"/>
+        </w:rPr>
+        <w:t xml:space="preserve">Natality $\nu_t$  is the number of females we actually expect to give birth, after seals have spent the summer, autumn and winter foraging. This is the parameter we expect to most closely match with observed pup production in year $t$. </w:t>
+      </w:r>
+      <w:r>
+        <w:br w:type="textWrapping"/>
+      </w:r>
+      <w:r>
+        <w:br w:type="textWrapping"/>
+      </w:r>
+      <w:r>
+        <w:rPr>
+          <w:rStyle w:val="VerbatimChar"/>
+        </w:rPr>
+        <w:t xml:space="preserve">My feeling is that the environmental covariates for prey and competition should influence the conversion from $\phi_t$ to $\nu_t$. When conditions are good (high prey abundance and/or low competition), the difference between $\phi_t$ and $\nu_t$ should be small, whereas in years with poor conditions (low prey abundance and/or high competition), the difference is greater. So we’re perhaps talking about estimating a bias term, which is influenced by environmental covariates?     </w:t>
+      </w:r>
+    </w:p>
+    <w:p>
+      <w:pPr>
+        <w:pStyle w:val="FirstParagraph"/>
       </w:pPr>
       <w:r>
         <w:t xml:space="preserve">We should try to sum this up and use the same notation and write down the equations so that Sophies equations fits into the model framework, or rewrite the model framework to make it fit Sophies equations.</w:t>

</xml_diff>